<commit_message>
Adding content (Projects + Collaboration), style editing
</commit_message>
<xml_diff>
--- a/drafts/site.docx
+++ b/drafts/site.docx
@@ -12,74 +12,259 @@
         <w:rPr>
           <w:lang w:val="en-US"/>
         </w:rPr>
-        <w:t>Hi!</w:t>
-      </w:r>
-    </w:p>
-    <w:p>
-      <w:pPr>
-        <w:rPr>
-          <w:lang w:val="en-US"/>
-        </w:rPr>
-      </w:pPr>
-      <w:r>
-        <w:rPr>
-          <w:lang w:val="en-US"/>
-        </w:rPr>
-        <w:t xml:space="preserve">I’m Dr. Olha Shevchuk-Kliuzheva, </w:t>
-      </w:r>
-    </w:p>
-    <w:p>
-      <w:pPr>
-        <w:rPr>
-          <w:lang w:val="en-US"/>
-        </w:rPr>
-      </w:pPr>
-      <w:r>
-        <w:rPr>
-          <w:lang w:val="en-US"/>
-        </w:rPr>
-        <w:t>Ukrainian Linguist</w:t>
-      </w:r>
-    </w:p>
-    <w:p>
-      <w:pPr>
-        <w:rPr>
-          <w:lang w:val="en-US"/>
-        </w:rPr>
-      </w:pPr>
-    </w:p>
-    <w:p>
-      <w:pPr>
-        <w:rPr>
-          <w:lang w:val="en-US"/>
-        </w:rPr>
-      </w:pPr>
-      <w:r>
-        <w:rPr>
-          <w:lang w:val="en-US"/>
-        </w:rPr>
-        <w:t>Why Is Language Important? Language Matters</w:t>
-      </w:r>
-    </w:p>
-    <w:p>
-      <w:pPr>
-        <w:rPr>
-          <w:lang w:val="en-US"/>
-        </w:rPr>
-      </w:pPr>
-    </w:p>
-    <w:p>
-      <w:pPr>
-        <w:rPr>
-          <w:lang w:val="en-US"/>
-        </w:rPr>
-      </w:pPr>
-      <w:r>
-        <w:rPr>
-          <w:lang w:val="en-US"/>
-        </w:rPr>
-        <w:t>Language is a vital part of human connection.</w:t>
-      </w:r>
+        <w:t>Site</w:t>
+      </w:r>
+    </w:p>
+    <w:p>
+      <w:pPr>
+        <w:rPr>
+          <w:lang w:val="en-US"/>
+        </w:rPr>
+      </w:pPr>
+    </w:p>
+    <w:p>
+      <w:pPr>
+        <w:rPr>
+          <w:lang w:val="en-US"/>
+        </w:rPr>
+      </w:pPr>
+      <w:r>
+        <w:rPr>
+          <w:lang w:val="en-US"/>
+        </w:rPr>
+        <w:t>Projects</w:t>
+      </w:r>
+    </w:p>
+    <w:p>
+      <w:pPr>
+        <w:rPr>
+          <w:lang w:val="en-US"/>
+        </w:rPr>
+      </w:pPr>
+    </w:p>
+    <w:p>
+      <w:pPr>
+        <w:pStyle w:val="ListParagraph"/>
+        <w:numPr>
+          <w:ilvl w:val="0"/>
+          <w:numId w:val="1"/>
+        </w:numPr>
+        <w:rPr>
+          <w:lang w:val="en-US"/>
+        </w:rPr>
+      </w:pPr>
+      <w:r>
+        <w:rPr>
+          <w:lang w:val="en-US"/>
+        </w:rPr>
+        <w:t>Study of the language situation in Ukraine in the regional context. Dissertation research, where for the first time in the Ukrainian scientific discourse the criteria for distinguishing code mixing from interference in the speech of Ukrainian-Russian bilinguals of different age groups were raised.</w:t>
+      </w:r>
+    </w:p>
+    <w:p>
+      <w:pPr>
+        <w:pStyle w:val="ListParagraph"/>
+      </w:pPr>
+      <w:r>
+        <w:rPr>
+          <w:highlight w:val="cyan"/>
+          <w:lang w:val="en-US"/>
+        </w:rPr>
+        <w:t>Monograph "Ukrainian language in Donetsk region", 2015</w:t>
+      </w:r>
+      <w:r>
+        <w:t xml:space="preserve"> (</w:t>
+      </w:r>
+      <w:r>
+        <w:rPr>
+          <w:lang w:val="en-US"/>
+        </w:rPr>
+        <w:t>click</w:t>
+      </w:r>
+      <w:r>
+        <w:t>)</w:t>
+      </w:r>
+    </w:p>
+    <w:p>
+      <w:pPr>
+        <w:pStyle w:val="ListParagraph"/>
+        <w:numPr>
+          <w:ilvl w:val="0"/>
+          <w:numId w:val="1"/>
+        </w:numPr>
+        <w:rPr>
+          <w:lang w:val="en-US"/>
+        </w:rPr>
+      </w:pPr>
+      <w:r>
+        <w:rPr>
+          <w:lang w:val="en-US"/>
+        </w:rPr>
+        <w:t>Research of changes in the Ukrainian language in the context of gender equality.</w:t>
+      </w:r>
+    </w:p>
+    <w:p>
+      <w:pPr>
+        <w:pStyle w:val="ListParagraph"/>
+        <w:rPr>
+          <w:lang w:val="en-US"/>
+        </w:rPr>
+      </w:pPr>
+      <w:r>
+        <w:rPr>
+          <w:highlight w:val="cyan"/>
+          <w:lang w:val="en-US"/>
+        </w:rPr>
+        <w:t>“</w:t>
+      </w:r>
+      <w:r>
+        <w:rPr>
+          <w:highlight w:val="cyan"/>
+          <w:lang w:val="en-US"/>
+        </w:rPr>
+        <w:t>Femininities in the Internet space. A short dictionary of gender vocabulary</w:t>
+      </w:r>
+      <w:r>
+        <w:rPr>
+          <w:highlight w:val="cyan"/>
+          <w:lang w:val="en-US"/>
+        </w:rPr>
+        <w:t>”, 2020</w:t>
+      </w:r>
+      <w:r>
+        <w:rPr>
+          <w:lang w:val="en-US"/>
+        </w:rPr>
+        <w:t xml:space="preserve"> (</w:t>
+      </w:r>
+      <w:r>
+        <w:rPr>
+          <w:lang w:val="en-US"/>
+        </w:rPr>
+        <w:t>click</w:t>
+      </w:r>
+      <w:r>
+        <w:rPr>
+          <w:lang w:val="en-US"/>
+        </w:rPr>
+        <w:t>)</w:t>
+      </w:r>
+    </w:p>
+    <w:p>
+      <w:pPr>
+        <w:pStyle w:val="ListParagraph"/>
+        <w:numPr>
+          <w:ilvl w:val="0"/>
+          <w:numId w:val="1"/>
+        </w:numPr>
+        <w:rPr>
+          <w:lang w:val="en-US"/>
+        </w:rPr>
+      </w:pPr>
+      <w:r>
+        <w:rPr>
+          <w:lang w:val="en-US"/>
+        </w:rPr>
+        <w:t>European Language Portfolio (Ukrainian version) as a tool for assessing language skills in foreign languages for Ukrainian children</w:t>
+      </w:r>
+    </w:p>
+    <w:p>
+      <w:pPr>
+        <w:pStyle w:val="ListParagraph"/>
+        <w:rPr>
+          <w:lang w:val="en-US"/>
+        </w:rPr>
+      </w:pPr>
+      <w:r>
+        <w:rPr>
+          <w:highlight w:val="cyan"/>
+          <w:lang w:val="en-US"/>
+        </w:rPr>
+        <w:t>“</w:t>
+      </w:r>
+      <w:r>
+        <w:rPr>
+          <w:highlight w:val="cyan"/>
+          <w:lang w:val="en-US"/>
+        </w:rPr>
+        <w:t>My first European language portfolio</w:t>
+      </w:r>
+      <w:r>
+        <w:rPr>
+          <w:highlight w:val="cyan"/>
+          <w:lang w:val="en-US"/>
+        </w:rPr>
+        <w:t>”, 2022</w:t>
+      </w:r>
+      <w:r>
+        <w:rPr>
+          <w:lang w:val="en-US"/>
+        </w:rPr>
+        <w:t xml:space="preserve"> (click)</w:t>
+      </w:r>
+    </w:p>
+    <w:p>
+      <w:pPr>
+        <w:pStyle w:val="ListParagraph"/>
+        <w:numPr>
+          <w:ilvl w:val="0"/>
+          <w:numId w:val="1"/>
+        </w:numPr>
+      </w:pPr>
+      <w:r>
+        <w:rPr>
+          <w:lang w:val="en-US"/>
+        </w:rPr>
+        <w:t>Multilingualism Studies Center</w:t>
+      </w:r>
+      <w:r>
+        <w:rPr>
+          <w:lang w:val="en-US"/>
+        </w:rPr>
+        <w:t xml:space="preserve">. </w:t>
+      </w:r>
+      <w:r>
+        <w:rPr>
+          <w:lang w:val="en-US"/>
+        </w:rPr>
+        <w:t>The main goal of the Multilingualism Studies Center is to conduct interdisciplinary research on multilingualism, disseminate its findings, and promote knowledge among professionals (including teachers, speech therapists, psychologists) and parents of children growing up in a multilingual environment.</w:t>
+      </w:r>
+    </w:p>
+    <w:p>
+      <w:pPr>
+        <w:pStyle w:val="ListParagraph"/>
+        <w:rPr>
+          <w:lang w:val="en-US"/>
+        </w:rPr>
+      </w:pPr>
+      <w:r>
+        <w:rPr>
+          <w:lang w:val="en-US"/>
+        </w:rPr>
+        <w:t>Co-founders: dr. Olha Shevchuk-Kliuzheva and dr. hab., prof. UP Marzena Blasiak-Tytuta</w:t>
+      </w:r>
+      <w:r>
+        <w:rPr>
+          <w:lang w:val="en-US"/>
+        </w:rPr>
+        <w:t>.</w:t>
+      </w:r>
+    </w:p>
+    <w:p>
+      <w:pPr>
+        <w:ind w:left="720"/>
+        <w:rPr>
+          <w:lang w:val="en-US"/>
+        </w:rPr>
+      </w:pPr>
+      <w:hyperlink r:id="rId5" w:history="1">
+        <w:r>
+          <w:rPr>
+            <w:rStyle w:val="Hyperlink"/>
+            <w:lang w:val="en-US"/>
+          </w:rPr>
+          <w:t>https://multilingualstudies.com</w:t>
+        </w:r>
+      </w:hyperlink>
       <w:r>
         <w:rPr>
           <w:lang w:val="en-US"/>
@@ -93,285 +278,162 @@
           <w:lang w:val="en-US"/>
         </w:rPr>
       </w:pPr>
-      <w:r>
-        <w:rPr>
-          <w:lang w:val="en-US"/>
-        </w:rPr>
-        <w:t>Language allows us to share our feelings</w:t>
-      </w:r>
-      <w:r>
-        <w:rPr>
-          <w:lang w:val="en-US"/>
-        </w:rPr>
-        <w:t xml:space="preserve">, </w:t>
-      </w:r>
-      <w:r>
-        <w:rPr>
-          <w:lang w:val="en-US"/>
-        </w:rPr>
-        <w:t>ideas</w:t>
-      </w:r>
-      <w:r>
-        <w:rPr>
-          <w:lang w:val="en-US"/>
-        </w:rPr>
-        <w:t xml:space="preserve">, </w:t>
-      </w:r>
-      <w:r>
-        <w:rPr>
-          <w:lang w:val="en-US"/>
-        </w:rPr>
-        <w:t>thoughts</w:t>
-      </w:r>
-      <w:r>
-        <w:rPr>
-          <w:lang w:val="en-US"/>
-        </w:rPr>
-        <w:t>.</w:t>
-      </w:r>
-    </w:p>
-    <w:p>
-      <w:pPr>
-        <w:rPr>
-          <w:lang w:val="en-US"/>
-        </w:rPr>
-      </w:pPr>
-      <w:r>
-        <w:rPr>
-          <w:lang w:val="en-US"/>
-        </w:rPr>
-        <w:t>Language</w:t>
-      </w:r>
+    </w:p>
+    <w:p>
+      <w:pPr>
+        <w:rPr>
+          <w:lang w:val="en-US"/>
+        </w:rPr>
+      </w:pPr>
+      <w:r>
+        <w:rPr>
+          <w:lang w:val="en-US"/>
+        </w:rPr>
+        <w:t>Collaboration</w:t>
+      </w:r>
+    </w:p>
+    <w:p>
+      <w:pPr>
+        <w:rPr>
+          <w:lang w:val="en-US"/>
+        </w:rPr>
+      </w:pPr>
+    </w:p>
+    <w:p>
+      <w:pPr>
+        <w:pStyle w:val="ListParagraph"/>
+        <w:numPr>
+          <w:ilvl w:val="0"/>
+          <w:numId w:val="2"/>
+        </w:numPr>
+        <w:rPr>
+          <w:lang w:val="en-US"/>
+        </w:rPr>
+      </w:pPr>
+      <w:r>
+        <w:rPr>
+          <w:lang w:val="en-US"/>
+        </w:rPr>
+        <w:t>Linguistic consulting for business</w:t>
+      </w:r>
+    </w:p>
+    <w:p>
+      <w:pPr>
+        <w:pStyle w:val="ListParagraph"/>
+        <w:rPr>
+          <w:lang w:val="en-US"/>
+        </w:rPr>
+      </w:pPr>
+    </w:p>
+    <w:p>
+      <w:pPr>
+        <w:pStyle w:val="ListParagraph"/>
+        <w:numPr>
+          <w:ilvl w:val="0"/>
+          <w:numId w:val="2"/>
+        </w:numPr>
+        <w:rPr>
+          <w:lang w:val="en-US"/>
+        </w:rPr>
+      </w:pPr>
+      <w:r>
+        <w:rPr>
+          <w:lang w:val="en-US"/>
+        </w:rPr>
+        <w:t>Advising on problematic issues of state language policy, language planning and management</w:t>
+      </w:r>
+    </w:p>
+    <w:p>
+      <w:pPr>
+        <w:rPr>
+          <w:lang w:val="en-US"/>
+        </w:rPr>
+      </w:pPr>
+    </w:p>
+    <w:p>
+      <w:pPr>
+        <w:pStyle w:val="ListParagraph"/>
+        <w:numPr>
+          <w:ilvl w:val="0"/>
+          <w:numId w:val="2"/>
+        </w:numPr>
+        <w:rPr>
+          <w:lang w:val="en-US"/>
+        </w:rPr>
+      </w:pPr>
+      <w:r>
+        <w:rPr>
+          <w:lang w:val="en-US"/>
+        </w:rPr>
+        <w:t>Public lectures on sociolinguistic topics, communicative and gender linguistics</w:t>
+      </w:r>
+    </w:p>
+    <w:p>
+      <w:pPr>
+        <w:rPr>
+          <w:lang w:val="en-US"/>
+        </w:rPr>
+      </w:pPr>
+    </w:p>
+    <w:p>
+      <w:pPr>
+        <w:pStyle w:val="ListParagraph"/>
+        <w:numPr>
+          <w:ilvl w:val="0"/>
+          <w:numId w:val="2"/>
+        </w:numPr>
+        <w:rPr>
+          <w:lang w:val="en-US"/>
+        </w:rPr>
+      </w:pPr>
+      <w:r>
+        <w:rPr>
+          <w:lang w:val="en-US"/>
+        </w:rPr>
+        <w:t>Teaching Ukrainian as a foreign language (one-to-one and group classes)</w:t>
+      </w:r>
+    </w:p>
+    <w:p>
+      <w:pPr>
+        <w:rPr>
+          <w:lang w:val="en-US"/>
+        </w:rPr>
+      </w:pPr>
+    </w:p>
+    <w:p>
+      <w:pPr>
+        <w:rPr>
+          <w:lang w:val="en-US"/>
+        </w:rPr>
+      </w:pPr>
+      <w:r>
+        <w:rPr>
+          <w:lang w:val="en-US"/>
+        </w:rPr>
+        <w:t>Contact</w:t>
+      </w:r>
+    </w:p>
+    <w:p>
+      <w:pPr>
+        <w:rPr>
+          <w:lang w:val="en-US"/>
+        </w:rPr>
+      </w:pPr>
+      <w:hyperlink r:id="rId6" w:history="1">
+        <w:r>
+          <w:rPr>
+            <w:rStyle w:val="Hyperlink"/>
+            <w:lang w:val="en-US"/>
+          </w:rPr>
+          <w:t>o.kliuzheva@gmail.com</w:t>
+        </w:r>
+      </w:hyperlink>
       <w:r>
         <w:rPr>
           <w:lang w:val="en-US"/>
         </w:rPr>
         <w:t xml:space="preserve"> </w:t>
       </w:r>
-      <w:r>
-        <w:rPr>
-          <w:lang w:val="en-US"/>
-        </w:rPr>
-        <w:t>has the power to build societies, but also destroyed them</w:t>
-      </w:r>
-      <w:r>
-        <w:rPr>
-          <w:lang w:val="en-US"/>
-        </w:rPr>
-        <w:t>.</w:t>
-      </w:r>
-    </w:p>
-    <w:p>
-      <w:pPr>
-        <w:rPr>
-          <w:lang w:val="en-US"/>
-        </w:rPr>
-      </w:pPr>
-    </w:p>
-    <w:p>
-      <w:pPr>
-        <w:rPr>
-          <w:lang w:val="en-US"/>
-        </w:rPr>
-      </w:pPr>
-      <w:r>
-        <w:rPr>
-          <w:lang w:val="en-US"/>
-        </w:rPr>
-        <w:t xml:space="preserve">I know everything about Ukrainian Language </w:t>
-      </w:r>
-      <w:r>
-        <w:rPr>
-          <w:lang w:val="en-US"/>
-        </w:rPr>
-        <w:sym w:font="Wingdings" w:char="F04A"/>
-      </w:r>
-    </w:p>
-    <w:p>
-      <w:pPr>
-        <w:rPr>
-          <w:lang w:val="en-US"/>
-        </w:rPr>
-      </w:pPr>
-    </w:p>
-    <w:p>
-      <w:pPr>
-        <w:rPr>
-          <w:lang w:val="en-US"/>
-        </w:rPr>
-      </w:pPr>
-      <w:r>
-        <w:rPr>
-          <w:lang w:val="en-US"/>
-        </w:rPr>
-        <w:t xml:space="preserve">STAY IN TOUCH </w:t>
-      </w:r>
-    </w:p>
-    <w:p>
-      <w:r>
-        <w:rPr>
-          <w:lang w:val="en-US"/>
-        </w:rPr>
-        <w:t>Send me a message and ask me about tricky linguistic issues</w:t>
-      </w:r>
-      <w:r>
-        <w:t>!</w:t>
-      </w:r>
-    </w:p>
-    <w:p>
-      <w:pPr>
-        <w:rPr>
-          <w:lang w:val="en-US"/>
-        </w:rPr>
-      </w:pPr>
-    </w:p>
-    <w:p>
-      <w:pPr>
-        <w:tabs>
-          <w:tab w:val="left" w:pos="3375"/>
-        </w:tabs>
-        <w:rPr>
-          <w:lang w:val="en-US"/>
-        </w:rPr>
-      </w:pPr>
-      <w:r>
-        <w:rPr>
-          <w:lang w:val="en-US"/>
-        </w:rPr>
-        <w:t>Scientific and business interests</w:t>
-      </w:r>
-    </w:p>
-    <w:p>
-      <w:pPr>
-        <w:tabs>
-          <w:tab w:val="left" w:pos="3375"/>
-        </w:tabs>
-        <w:rPr>
-          <w:lang w:val="en-US"/>
-        </w:rPr>
-      </w:pPr>
-    </w:p>
-    <w:p>
-      <w:pPr>
-        <w:tabs>
-          <w:tab w:val="left" w:pos="3375"/>
-        </w:tabs>
-        <w:rPr>
-          <w:lang w:val="en-US"/>
-        </w:rPr>
-      </w:pPr>
-      <w:r>
-        <w:rPr>
-          <w:lang w:val="en-US"/>
-        </w:rPr>
-        <w:t xml:space="preserve">Ukrainian as a foreign language </w:t>
-      </w:r>
-    </w:p>
-    <w:p>
-      <w:pPr>
-        <w:tabs>
-          <w:tab w:val="left" w:pos="3375"/>
-        </w:tabs>
-        <w:rPr>
-          <w:lang w:val="en-US"/>
-        </w:rPr>
-      </w:pPr>
-      <w:r>
-        <w:rPr>
-          <w:lang w:val="en-US"/>
-        </w:rPr>
-        <w:t>Ukrainian Language certification and citizenship</w:t>
-      </w:r>
-    </w:p>
-    <w:p>
-      <w:pPr>
-        <w:tabs>
-          <w:tab w:val="left" w:pos="3375"/>
-        </w:tabs>
-        <w:rPr>
-          <w:lang w:val="en-US"/>
-        </w:rPr>
-      </w:pPr>
-      <w:r>
-        <w:rPr>
-          <w:lang w:val="en-US"/>
-        </w:rPr>
-        <w:t>Business Ukrainian language</w:t>
-      </w:r>
-      <w:r>
-        <w:rPr>
-          <w:lang w:val="en-US"/>
-        </w:rPr>
-        <w:t xml:space="preserve"> and business communication</w:t>
-      </w:r>
-    </w:p>
-    <w:p>
-      <w:pPr>
-        <w:tabs>
-          <w:tab w:val="left" w:pos="3375"/>
-        </w:tabs>
-        <w:rPr>
-          <w:lang w:val="en-US"/>
-        </w:rPr>
-      </w:pPr>
-      <w:r>
-        <w:rPr>
-          <w:lang w:val="en-US"/>
-        </w:rPr>
-        <w:t>Language policy and language management</w:t>
-      </w:r>
-    </w:p>
-    <w:p>
-      <w:pPr>
-        <w:tabs>
-          <w:tab w:val="left" w:pos="3375"/>
-        </w:tabs>
-        <w:rPr>
-          <w:lang w:val="en-US"/>
-        </w:rPr>
-      </w:pPr>
-      <w:r>
-        <w:rPr>
-          <w:lang w:val="en-US"/>
-        </w:rPr>
-        <w:t>Children's speech development</w:t>
-      </w:r>
-    </w:p>
-    <w:p>
-      <w:pPr>
-        <w:tabs>
-          <w:tab w:val="left" w:pos="3375"/>
-        </w:tabs>
-        <w:rPr>
-          <w:lang w:val="en-US"/>
-        </w:rPr>
-      </w:pPr>
-      <w:r>
-        <w:rPr>
-          <w:lang w:val="en-US"/>
-        </w:rPr>
-        <w:t>Bilingualism and multilingualism</w:t>
-      </w:r>
-    </w:p>
-    <w:p>
-      <w:pPr>
-        <w:tabs>
-          <w:tab w:val="left" w:pos="3375"/>
-        </w:tabs>
-        <w:rPr>
-          <w:lang w:val="en-US"/>
-        </w:rPr>
-      </w:pPr>
-    </w:p>
-    <w:p>
-      <w:pPr>
-        <w:tabs>
-          <w:tab w:val="left" w:pos="3375"/>
-        </w:tabs>
-        <w:rPr>
-          <w:lang w:val="en-US"/>
-        </w:rPr>
-      </w:pPr>
     </w:p>
     <w:sectPr>
       <w:pgSz w:w="12240" w:h="15840"/>
@@ -381,6 +443,219 @@
     </w:sectPr>
   </w:body>
 </w:document>
+</file>
+
+<file path=word/numbering.xml><?xml version="1.0" encoding="utf-8"?>
+<w:numbering xmlns:wpc="http://schemas.microsoft.com/office/word/2010/wordprocessingCanvas" xmlns:cx="http://schemas.microsoft.com/office/drawing/2014/chartex" xmlns:cx1="http://schemas.microsoft.com/office/drawing/2015/9/8/chartex" xmlns:cx2="http://schemas.microsoft.com/office/drawing/2015/10/21/chartex" xmlns:cx3="http://schemas.microsoft.com/office/drawing/2016/5/9/chartex" xmlns:cx4="http://schemas.microsoft.com/office/drawing/2016/5/10/chartex" xmlns:cx5="http://schemas.microsoft.com/office/drawing/2016/5/11/chartex" xmlns:cx6="http://schemas.microsoft.com/office/drawing/2016/5/12/chartex" xmlns:cx7="http://schemas.microsoft.com/office/drawing/2016/5/13/chartex" xmlns:cx8="http://schemas.microsoft.com/office/drawing/2016/5/14/chartex" xmlns:mc="http://schemas.openxmlformats.org/markup-compatibility/2006" xmlns:aink="http://schemas.microsoft.com/office/drawing/2016/ink" xmlns:am3d="http://schemas.microsoft.com/office/drawing/2017/model3d" xmlns:o="urn:schemas-microsoft-com:office:office" xmlns:r="http://schemas.openxmlformats.org/officeDocument/2006/relationships" xmlns:m="http://schemas.openxmlformats.org/officeDocument/2006/math" xmlns:v="urn:schemas-microsoft-com:vml" xmlns:wp14="http://schemas.microsoft.com/office/word/2010/wordprocessingDrawing" xmlns:wp="http://schemas.openxmlformats.org/drawingml/2006/wordprocessingDrawing" xmlns:w10="urn:schemas-microsoft-com:office:word" xmlns:w="http://schemas.openxmlformats.org/wordprocessingml/2006/main" xmlns:w14="http://schemas.microsoft.com/office/word/2010/wordml" xmlns:w15="http://schemas.microsoft.com/office/word/2012/wordml" xmlns:w16cex="http://schemas.microsoft.com/office/word/2018/wordml/cex" xmlns:w16cid="http://schemas.microsoft.com/office/word/2016/wordml/cid" xmlns:w16="http://schemas.microsoft.com/office/word/2018/wordml" xmlns:w16se="http://schemas.microsoft.com/office/word/2015/wordml/symex" xmlns:wpg="http://schemas.microsoft.com/office/word/2010/wordprocessingGroup" xmlns:wpi="http://schemas.microsoft.com/office/word/2010/wordprocessingInk" xmlns:wne="http://schemas.microsoft.com/office/word/2006/wordml" xmlns:wps="http://schemas.microsoft.com/office/word/2010/wordprocessingShape" mc:Ignorable="w14 w15 w16se w16cid w16 w16cex wp14">
+  <w:abstractNum w:abstractNumId="0" w15:restartNumberingAfterBreak="0">
+    <w:nsid w:val="5D277205"/>
+    <w:multiLevelType w:val="hybridMultilevel"/>
+    <w:tmpl w:val="621E93E8"/>
+    <w:lvl w:ilvl="0" w:tplc="0409000F">
+      <w:start w:val="1"/>
+      <w:numFmt w:val="decimal"/>
+      <w:lvlText w:val="%1."/>
+      <w:lvlJc w:val="left"/>
+      <w:pPr>
+        <w:ind w:left="720" w:hanging="360"/>
+      </w:pPr>
+      <w:rPr>
+        <w:rFonts w:hint="default"/>
+      </w:rPr>
+    </w:lvl>
+    <w:lvl w:ilvl="1" w:tplc="04090019" w:tentative="1">
+      <w:start w:val="1"/>
+      <w:numFmt w:val="lowerLetter"/>
+      <w:lvlText w:val="%2."/>
+      <w:lvlJc w:val="left"/>
+      <w:pPr>
+        <w:ind w:left="1440" w:hanging="360"/>
+      </w:pPr>
+    </w:lvl>
+    <w:lvl w:ilvl="2" w:tplc="0409001B" w:tentative="1">
+      <w:start w:val="1"/>
+      <w:numFmt w:val="lowerRoman"/>
+      <w:lvlText w:val="%3."/>
+      <w:lvlJc w:val="right"/>
+      <w:pPr>
+        <w:ind w:left="2160" w:hanging="180"/>
+      </w:pPr>
+    </w:lvl>
+    <w:lvl w:ilvl="3" w:tplc="0409000F" w:tentative="1">
+      <w:start w:val="1"/>
+      <w:numFmt w:val="decimal"/>
+      <w:lvlText w:val="%4."/>
+      <w:lvlJc w:val="left"/>
+      <w:pPr>
+        <w:ind w:left="2880" w:hanging="360"/>
+      </w:pPr>
+    </w:lvl>
+    <w:lvl w:ilvl="4" w:tplc="04090019" w:tentative="1">
+      <w:start w:val="1"/>
+      <w:numFmt w:val="lowerLetter"/>
+      <w:lvlText w:val="%5."/>
+      <w:lvlJc w:val="left"/>
+      <w:pPr>
+        <w:ind w:left="3600" w:hanging="360"/>
+      </w:pPr>
+    </w:lvl>
+    <w:lvl w:ilvl="5" w:tplc="0409001B" w:tentative="1">
+      <w:start w:val="1"/>
+      <w:numFmt w:val="lowerRoman"/>
+      <w:lvlText w:val="%6."/>
+      <w:lvlJc w:val="right"/>
+      <w:pPr>
+        <w:ind w:left="4320" w:hanging="180"/>
+      </w:pPr>
+    </w:lvl>
+    <w:lvl w:ilvl="6" w:tplc="0409000F" w:tentative="1">
+      <w:start w:val="1"/>
+      <w:numFmt w:val="decimal"/>
+      <w:lvlText w:val="%7."/>
+      <w:lvlJc w:val="left"/>
+      <w:pPr>
+        <w:ind w:left="5040" w:hanging="360"/>
+      </w:pPr>
+    </w:lvl>
+    <w:lvl w:ilvl="7" w:tplc="04090019" w:tentative="1">
+      <w:start w:val="1"/>
+      <w:numFmt w:val="lowerLetter"/>
+      <w:lvlText w:val="%8."/>
+      <w:lvlJc w:val="left"/>
+      <w:pPr>
+        <w:ind w:left="5760" w:hanging="360"/>
+      </w:pPr>
+    </w:lvl>
+    <w:lvl w:ilvl="8" w:tplc="0409001B" w:tentative="1">
+      <w:start w:val="1"/>
+      <w:numFmt w:val="lowerRoman"/>
+      <w:lvlText w:val="%9."/>
+      <w:lvlJc w:val="right"/>
+      <w:pPr>
+        <w:ind w:left="6480" w:hanging="180"/>
+      </w:pPr>
+    </w:lvl>
+  </w:abstractNum>
+  <w:abstractNum w:abstractNumId="1" w15:restartNumberingAfterBreak="0">
+    <w:nsid w:val="7D9C29FC"/>
+    <w:multiLevelType w:val="hybridMultilevel"/>
+    <w:tmpl w:val="431CEE7C"/>
+    <w:lvl w:ilvl="0" w:tplc="23C4A09E">
+      <w:start w:val="3"/>
+      <w:numFmt w:val="bullet"/>
+      <w:lvlText w:val="-"/>
+      <w:lvlJc w:val="left"/>
+      <w:pPr>
+        <w:ind w:left="720" w:hanging="360"/>
+      </w:pPr>
+      <w:rPr>
+        <w:rFonts w:ascii="Calibri" w:eastAsiaTheme="minorHAnsi" w:hAnsi="Calibri" w:cs="Calibri" w:hint="default"/>
+      </w:rPr>
+    </w:lvl>
+    <w:lvl w:ilvl="1" w:tplc="04090003" w:tentative="1">
+      <w:start w:val="1"/>
+      <w:numFmt w:val="bullet"/>
+      <w:lvlText w:val="o"/>
+      <w:lvlJc w:val="left"/>
+      <w:pPr>
+        <w:ind w:left="1440" w:hanging="360"/>
+      </w:pPr>
+      <w:rPr>
+        <w:rFonts w:ascii="Courier New" w:hAnsi="Courier New" w:cs="Courier New" w:hint="default"/>
+      </w:rPr>
+    </w:lvl>
+    <w:lvl w:ilvl="2" w:tplc="04090005" w:tentative="1">
+      <w:start w:val="1"/>
+      <w:numFmt w:val="bullet"/>
+      <w:lvlText w:val=""/>
+      <w:lvlJc w:val="left"/>
+      <w:pPr>
+        <w:ind w:left="2160" w:hanging="360"/>
+      </w:pPr>
+      <w:rPr>
+        <w:rFonts w:ascii="Wingdings" w:hAnsi="Wingdings" w:hint="default"/>
+      </w:rPr>
+    </w:lvl>
+    <w:lvl w:ilvl="3" w:tplc="04090001" w:tentative="1">
+      <w:start w:val="1"/>
+      <w:numFmt w:val="bullet"/>
+      <w:lvlText w:val=""/>
+      <w:lvlJc w:val="left"/>
+      <w:pPr>
+        <w:ind w:left="2880" w:hanging="360"/>
+      </w:pPr>
+      <w:rPr>
+        <w:rFonts w:ascii="Symbol" w:hAnsi="Symbol" w:hint="default"/>
+      </w:rPr>
+    </w:lvl>
+    <w:lvl w:ilvl="4" w:tplc="04090003" w:tentative="1">
+      <w:start w:val="1"/>
+      <w:numFmt w:val="bullet"/>
+      <w:lvlText w:val="o"/>
+      <w:lvlJc w:val="left"/>
+      <w:pPr>
+        <w:ind w:left="3600" w:hanging="360"/>
+      </w:pPr>
+      <w:rPr>
+        <w:rFonts w:ascii="Courier New" w:hAnsi="Courier New" w:cs="Courier New" w:hint="default"/>
+      </w:rPr>
+    </w:lvl>
+    <w:lvl w:ilvl="5" w:tplc="04090005" w:tentative="1">
+      <w:start w:val="1"/>
+      <w:numFmt w:val="bullet"/>
+      <w:lvlText w:val=""/>
+      <w:lvlJc w:val="left"/>
+      <w:pPr>
+        <w:ind w:left="4320" w:hanging="360"/>
+      </w:pPr>
+      <w:rPr>
+        <w:rFonts w:ascii="Wingdings" w:hAnsi="Wingdings" w:hint="default"/>
+      </w:rPr>
+    </w:lvl>
+    <w:lvl w:ilvl="6" w:tplc="04090001" w:tentative="1">
+      <w:start w:val="1"/>
+      <w:numFmt w:val="bullet"/>
+      <w:lvlText w:val=""/>
+      <w:lvlJc w:val="left"/>
+      <w:pPr>
+        <w:ind w:left="5040" w:hanging="360"/>
+      </w:pPr>
+      <w:rPr>
+        <w:rFonts w:ascii="Symbol" w:hAnsi="Symbol" w:hint="default"/>
+      </w:rPr>
+    </w:lvl>
+    <w:lvl w:ilvl="7" w:tplc="04090003" w:tentative="1">
+      <w:start w:val="1"/>
+      <w:numFmt w:val="bullet"/>
+      <w:lvlText w:val="o"/>
+      <w:lvlJc w:val="left"/>
+      <w:pPr>
+        <w:ind w:left="5760" w:hanging="360"/>
+      </w:pPr>
+      <w:rPr>
+        <w:rFonts w:ascii="Courier New" w:hAnsi="Courier New" w:cs="Courier New" w:hint="default"/>
+      </w:rPr>
+    </w:lvl>
+    <w:lvl w:ilvl="8" w:tplc="04090005" w:tentative="1">
+      <w:start w:val="1"/>
+      <w:numFmt w:val="bullet"/>
+      <w:lvlText w:val=""/>
+      <w:lvlJc w:val="left"/>
+      <w:pPr>
+        <w:ind w:left="6480" w:hanging="360"/>
+      </w:pPr>
+      <w:rPr>
+        <w:rFonts w:ascii="Wingdings" w:hAnsi="Wingdings" w:hint="default"/>
+      </w:rPr>
+    </w:lvl>
+  </w:abstractNum>
+  <w:num w:numId="1">
+    <w:abstractNumId w:val="0"/>
+  </w:num>
+  <w:num w:numId="2">
+    <w:abstractNumId w:val="1"/>
+  </w:num>
+</w:numbering>
 </file>
 
 <file path=word/styles.xml><?xml version="1.0" encoding="utf-8"?>
@@ -805,6 +1080,40 @@
     <w:semiHidden/>
     <w:unhideWhenUsed/>
   </w:style>
+  <w:style w:type="paragraph" w:styleId="ListParagraph">
+    <w:name w:val="List Paragraph"/>
+    <w:basedOn w:val="Normal"/>
+    <w:uiPriority w:val="34"/>
+    <w:qFormat/>
+    <w:rsid w:val="009F1F4A"/>
+    <w:pPr>
+      <w:ind w:left="720"/>
+      <w:contextualSpacing/>
+    </w:pPr>
+  </w:style>
+  <w:style w:type="character" w:styleId="Hyperlink">
+    <w:name w:val="Hyperlink"/>
+    <w:basedOn w:val="DefaultParagraphFont"/>
+    <w:uiPriority w:val="99"/>
+    <w:unhideWhenUsed/>
+    <w:rsid w:val="00CE195C"/>
+    <w:rPr>
+      <w:color w:val="0563C1" w:themeColor="hyperlink"/>
+      <w:u w:val="single"/>
+    </w:rPr>
+  </w:style>
+  <w:style w:type="character" w:styleId="UnresolvedMention">
+    <w:name w:val="Unresolved Mention"/>
+    <w:basedOn w:val="DefaultParagraphFont"/>
+    <w:uiPriority w:val="99"/>
+    <w:semiHidden/>
+    <w:unhideWhenUsed/>
+    <w:rsid w:val="00CE195C"/>
+    <w:rPr>
+      <w:color w:val="605E5C"/>
+      <w:shd w:val="clear" w:color="auto" w:fill="E1DFDD"/>
+    </w:rPr>
+  </w:style>
 </w:styles>
 </file>
 

</xml_diff>